<commit_message>
change made to section 3
</commit_message>
<xml_diff>
--- a/Section 3.docx
+++ b/Section 3.docx
@@ -1,6 +1,6 @@
 
 <file path=word/document.xml><?xml version="1.0" encoding="utf-8"?>
-<w:document xmlns:wpc="http://schemas.microsoft.com/office/word/2010/wordprocessingCanvas" xmlns:cx="http://schemas.microsoft.com/office/drawing/2014/chartex" xmlns:cx1="http://schemas.microsoft.com/office/drawing/2015/9/8/chartex" xmlns:cx2="http://schemas.microsoft.com/office/drawing/2015/10/21/chartex" xmlns:cx3="http://schemas.microsoft.com/office/drawing/2016/5/9/chartex" xmlns:cx4="http://schemas.microsoft.com/office/drawing/2016/5/10/chartex" xmlns:cx5="http://schemas.microsoft.com/office/drawing/2016/5/11/chartex" xmlns:cx6="http://schemas.microsoft.com/office/drawing/2016/5/12/chartex" xmlns:cx7="http://schemas.microsoft.com/office/drawing/2016/5/13/chartex" xmlns:cx8="http://schemas.microsoft.com/office/drawing/2016/5/14/chartex" xmlns:mc="http://schemas.openxmlformats.org/markup-compatibility/2006" xmlns:aink="http://schemas.microsoft.com/office/drawing/2016/ink" xmlns:am3d="http://schemas.microsoft.com/office/drawing/2017/model3d" xmlns:o="urn:schemas-microsoft-com:office:office" xmlns:r="http://schemas.openxmlformats.org/officeDocument/2006/relationships" xmlns:m="http://schemas.openxmlformats.org/officeDocument/2006/math" xmlns:v="urn:schemas-microsoft-com:vml" xmlns:wp14="http://schemas.microsoft.com/office/word/2010/wordprocessingDrawing" xmlns:wp="http://schemas.openxmlformats.org/drawingml/2006/wordprocessingDrawing" xmlns:w10="urn:schemas-microsoft-com:office:word" xmlns:w="http://schemas.openxmlformats.org/wordprocessingml/2006/main" xmlns:w14="http://schemas.microsoft.com/office/word/2010/wordml" xmlns:w15="http://schemas.microsoft.com/office/word/2012/wordml" xmlns:w16cex="http://schemas.microsoft.com/office/word/2018/wordml/cex" xmlns:w16cid="http://schemas.microsoft.com/office/word/2016/wordml/cid" xmlns:w16="http://schemas.microsoft.com/office/word/2018/wordml" xmlns:w16se="http://schemas.microsoft.com/office/word/2015/wordml/symex" xmlns:wpg="http://schemas.microsoft.com/office/word/2010/wordprocessingGroup" xmlns:wpi="http://schemas.microsoft.com/office/word/2010/wordprocessingInk" xmlns:wne="http://schemas.microsoft.com/office/word/2006/wordml" xmlns:wps="http://schemas.microsoft.com/office/word/2010/wordprocessingShape" mc:Ignorable="w14 w15 w16se w16cid w16 w16cex wp14">
+<w:document xmlns:wpc="http://schemas.microsoft.com/office/word/2010/wordprocessingCanvas" xmlns:cx="http://schemas.microsoft.com/office/drawing/2014/chartex" xmlns:cx1="http://schemas.microsoft.com/office/drawing/2015/9/8/chartex" xmlns:cx2="http://schemas.microsoft.com/office/drawing/2015/10/21/chartex" xmlns:cx3="http://schemas.microsoft.com/office/drawing/2016/5/9/chartex" xmlns:cx4="http://schemas.microsoft.com/office/drawing/2016/5/10/chartex" xmlns:cx5="http://schemas.microsoft.com/office/drawing/2016/5/11/chartex" xmlns:cx6="http://schemas.microsoft.com/office/drawing/2016/5/12/chartex" xmlns:cx7="http://schemas.microsoft.com/office/drawing/2016/5/13/chartex" xmlns:cx8="http://schemas.microsoft.com/office/drawing/2016/5/14/chartex" xmlns:mc="http://schemas.openxmlformats.org/markup-compatibility/2006" xmlns:aink="http://schemas.microsoft.com/office/drawing/2016/ink" xmlns:am3d="http://schemas.microsoft.com/office/drawing/2017/model3d" xmlns:o="urn:schemas-microsoft-com:office:office" xmlns:oel="http://schemas.microsoft.com/office/2019/extlst" xmlns:r="http://schemas.openxmlformats.org/officeDocument/2006/relationships" xmlns:m="http://schemas.openxmlformats.org/officeDocument/2006/math" xmlns:v="urn:schemas-microsoft-com:vml" xmlns:wp14="http://schemas.microsoft.com/office/word/2010/wordprocessingDrawing" xmlns:wp="http://schemas.openxmlformats.org/drawingml/2006/wordprocessingDrawing" xmlns:w10="urn:schemas-microsoft-com:office:word" xmlns:w="http://schemas.openxmlformats.org/wordprocessingml/2006/main" xmlns:w14="http://schemas.microsoft.com/office/word/2010/wordml" xmlns:w15="http://schemas.microsoft.com/office/word/2012/wordml" xmlns:w16cex="http://schemas.microsoft.com/office/word/2018/wordml/cex" xmlns:w16cid="http://schemas.microsoft.com/office/word/2016/wordml/cid" xmlns:w16="http://schemas.microsoft.com/office/word/2018/wordml" xmlns:w16du="http://schemas.microsoft.com/office/word/2023/wordml/word16du" xmlns:w16sdtdh="http://schemas.microsoft.com/office/word/2020/wordml/sdtdatahash" xmlns:w16se="http://schemas.microsoft.com/office/word/2015/wordml/symex" xmlns:wpg="http://schemas.microsoft.com/office/word/2010/wordprocessingGroup" xmlns:wpi="http://schemas.microsoft.com/office/word/2010/wordprocessingInk" xmlns:wne="http://schemas.microsoft.com/office/word/2006/wordml" xmlns:wps="http://schemas.microsoft.com/office/word/2010/wordprocessingShape" mc:Ignorable="w14 w15 w16se w16cid w16 w16cex w16sdtdh wp14">
   <w:body>
     <w:p>
       <w:pPr>
@@ -25,167 +25,9 @@
       </w:r>
     </w:p>
     <w:p>
-      <w:pPr>
-        <w:pStyle w:val="Heading2"/>
-        <w:numPr>
-          <w:ilvl w:val="0"/>
-          <w:numId w:val="1"/>
-        </w:numPr>
-        <w:spacing w:before="360" w:after="80"/>
-        <w:rPr>
-          <w:b w:val="0"/>
-          <w:sz w:val="24"/>
-          <w:szCs w:val="24"/>
-          <w:highlight w:val="yellow"/>
-        </w:rPr>
-      </w:pPr>
       <w:bookmarkStart w:id="0" w:name="_1t3h5sf" w:colFirst="0" w:colLast="0"/>
       <w:bookmarkEnd w:id="0"/>
-      <w:r>
-        <w:rPr>
-          <w:sz w:val="24"/>
-          <w:highlight w:val="yellow"/>
-          <w:u w:val="single"/>
-        </w:rPr>
-        <w:t>If no code has been written</w:t>
-      </w:r>
-      <w:r>
-        <w:rPr>
-          <w:sz w:val="24"/>
-          <w:highlight w:val="yellow"/>
-        </w:rPr>
-        <w:t xml:space="preserve"> – </w:t>
-      </w:r>
-      <w:r>
-        <w:rPr>
-          <w:b w:val="0"/>
-          <w:i w:val="0"/>
-          <w:sz w:val="24"/>
-          <w:highlight w:val="yellow"/>
-        </w:rPr>
-        <w:t>this section can be labelled N/A</w:t>
-      </w:r>
-      <w:r>
-        <w:t>.</w:t>
-      </w:r>
-      <w:r>
-        <w:rPr>
-          <w:b w:val="0"/>
-          <w:sz w:val="24"/>
-          <w:szCs w:val="24"/>
-          <w:highlight w:val="yellow"/>
-        </w:rPr>
-        <w:t xml:space="preserve"> </w:t>
-      </w:r>
     </w:p>
-    <w:p>
-      <w:pPr>
-        <w:pStyle w:val="Heading2"/>
-        <w:numPr>
-          <w:ilvl w:val="0"/>
-          <w:numId w:val="1"/>
-        </w:numPr>
-        <w:spacing w:before="360" w:after="80"/>
-        <w:rPr>
-          <w:b w:val="0"/>
-          <w:sz w:val="24"/>
-          <w:szCs w:val="24"/>
-          <w:highlight w:val="yellow"/>
-        </w:rPr>
-      </w:pPr>
-      <w:r>
-        <w:rPr>
-          <w:b w:val="0"/>
-          <w:sz w:val="24"/>
-          <w:szCs w:val="24"/>
-          <w:highlight w:val="yellow"/>
-        </w:rPr>
-        <w:t xml:space="preserve">For a </w:t>
-      </w:r>
-      <w:r>
-        <w:rPr>
-          <w:sz w:val="24"/>
-          <w:szCs w:val="24"/>
-          <w:highlight w:val="yellow"/>
-          <w:u w:val="single"/>
-        </w:rPr>
-        <w:t>Web application</w:t>
-      </w:r>
-      <w:r>
-        <w:rPr>
-          <w:b w:val="0"/>
-          <w:sz w:val="24"/>
-          <w:szCs w:val="24"/>
-          <w:highlight w:val="yellow"/>
-        </w:rPr>
-        <w:t xml:space="preserve"> include the URL here as an active </w:t>
-      </w:r>
-      <w:proofErr w:type="spellStart"/>
-      <w:r>
-        <w:rPr>
-          <w:sz w:val="24"/>
-          <w:szCs w:val="24"/>
-          <w:highlight w:val="yellow"/>
-          <w:u w:val="single"/>
-        </w:rPr>
-        <w:t>HyperLink</w:t>
-      </w:r>
-      <w:proofErr w:type="spellEnd"/>
-      <w:r>
-        <w:rPr>
-          <w:b w:val="0"/>
-          <w:sz w:val="24"/>
-          <w:szCs w:val="24"/>
-          <w:highlight w:val="yellow"/>
-        </w:rPr>
-        <w:t xml:space="preserve"> and include login information</w:t>
-      </w:r>
-    </w:p>
-    <w:p>
-      <w:pPr>
-        <w:pStyle w:val="Heading2"/>
-        <w:numPr>
-          <w:ilvl w:val="0"/>
-          <w:numId w:val="1"/>
-        </w:numPr>
-        <w:rPr>
-          <w:b w:val="0"/>
-          <w:sz w:val="24"/>
-          <w:szCs w:val="24"/>
-          <w:highlight w:val="yellow"/>
-        </w:rPr>
-      </w:pPr>
-      <w:bookmarkStart w:id="1" w:name="_4d34og8" w:colFirst="0" w:colLast="0"/>
-      <w:bookmarkEnd w:id="1"/>
-      <w:r>
-        <w:rPr>
-          <w:b w:val="0"/>
-          <w:sz w:val="24"/>
-          <w:szCs w:val="24"/>
-          <w:highlight w:val="yellow"/>
-        </w:rPr>
-        <w:t xml:space="preserve">For an </w:t>
-      </w:r>
-      <w:r>
-        <w:rPr>
-          <w:sz w:val="24"/>
-          <w:szCs w:val="24"/>
-          <w:highlight w:val="yellow"/>
-          <w:u w:val="single"/>
-        </w:rPr>
-        <w:t>application that must be locally installed</w:t>
-      </w:r>
-      <w:r>
-        <w:rPr>
-          <w:b w:val="0"/>
-          <w:sz w:val="24"/>
-          <w:szCs w:val="24"/>
-          <w:highlight w:val="yellow"/>
-        </w:rPr>
-        <w:t>, provide all the instructions necessary for the tester to download, install, and execute the Working Application and if necessary, login.</w:t>
-      </w:r>
-    </w:p>
-    <w:p/>
     <w:p>
       <w:r>
         <w:rPr>
@@ -924,21 +766,7 @@
               <w:rPr>
                 <w:highlight w:val="yellow"/>
               </w:rPr>
-              <w:t xml:space="preserve">if you have a suggestion for how the feature might be implemented in a better way, </w:t>
-            </w:r>
-            <w:proofErr w:type="gramStart"/>
-            <w:r>
-              <w:rPr>
-                <w:highlight w:val="yellow"/>
-              </w:rPr>
-              <w:t>fault</w:t>
-            </w:r>
-            <w:proofErr w:type="gramEnd"/>
-            <w:r>
-              <w:rPr>
-                <w:highlight w:val="yellow"/>
-              </w:rPr>
-              <w:t xml:space="preserve"> or </w:t>
+              <w:t xml:space="preserve">if you have a suggestion for how the feature might be implemented in a better way, fault or </w:t>
             </w:r>
             <w:r>
               <w:rPr>
@@ -1308,7 +1136,7 @@
 </file>
 
 <file path=word/numbering.xml><?xml version="1.0" encoding="utf-8"?>
-<w:numbering xmlns:wpc="http://schemas.microsoft.com/office/word/2010/wordprocessingCanvas" xmlns:cx="http://schemas.microsoft.com/office/drawing/2014/chartex" xmlns:cx1="http://schemas.microsoft.com/office/drawing/2015/9/8/chartex" xmlns:cx2="http://schemas.microsoft.com/office/drawing/2015/10/21/chartex" xmlns:cx3="http://schemas.microsoft.com/office/drawing/2016/5/9/chartex" xmlns:cx4="http://schemas.microsoft.com/office/drawing/2016/5/10/chartex" xmlns:cx5="http://schemas.microsoft.com/office/drawing/2016/5/11/chartex" xmlns:cx6="http://schemas.microsoft.com/office/drawing/2016/5/12/chartex" xmlns:cx7="http://schemas.microsoft.com/office/drawing/2016/5/13/chartex" xmlns:cx8="http://schemas.microsoft.com/office/drawing/2016/5/14/chartex" xmlns:mc="http://schemas.openxmlformats.org/markup-compatibility/2006" xmlns:aink="http://schemas.microsoft.com/office/drawing/2016/ink" xmlns:am3d="http://schemas.microsoft.com/office/drawing/2017/model3d" xmlns:o="urn:schemas-microsoft-com:office:office" xmlns:r="http://schemas.openxmlformats.org/officeDocument/2006/relationships" xmlns:m="http://schemas.openxmlformats.org/officeDocument/2006/math" xmlns:v="urn:schemas-microsoft-com:vml" xmlns:wp14="http://schemas.microsoft.com/office/word/2010/wordprocessingDrawing" xmlns:wp="http://schemas.openxmlformats.org/drawingml/2006/wordprocessingDrawing" xmlns:w10="urn:schemas-microsoft-com:office:word" xmlns:w="http://schemas.openxmlformats.org/wordprocessingml/2006/main" xmlns:w14="http://schemas.microsoft.com/office/word/2010/wordml" xmlns:w15="http://schemas.microsoft.com/office/word/2012/wordml" xmlns:w16cex="http://schemas.microsoft.com/office/word/2018/wordml/cex" xmlns:w16cid="http://schemas.microsoft.com/office/word/2016/wordml/cid" xmlns:w16="http://schemas.microsoft.com/office/word/2018/wordml" xmlns:w16se="http://schemas.microsoft.com/office/word/2015/wordml/symex" xmlns:wpg="http://schemas.microsoft.com/office/word/2010/wordprocessingGroup" xmlns:wpi="http://schemas.microsoft.com/office/word/2010/wordprocessingInk" xmlns:wne="http://schemas.microsoft.com/office/word/2006/wordml" xmlns:wps="http://schemas.microsoft.com/office/word/2010/wordprocessingShape" mc:Ignorable="w14 w15 w16se w16cid w16 w16cex wp14">
+<w:numbering xmlns:wpc="http://schemas.microsoft.com/office/word/2010/wordprocessingCanvas" xmlns:cx="http://schemas.microsoft.com/office/drawing/2014/chartex" xmlns:cx1="http://schemas.microsoft.com/office/drawing/2015/9/8/chartex" xmlns:cx2="http://schemas.microsoft.com/office/drawing/2015/10/21/chartex" xmlns:cx3="http://schemas.microsoft.com/office/drawing/2016/5/9/chartex" xmlns:cx4="http://schemas.microsoft.com/office/drawing/2016/5/10/chartex" xmlns:cx5="http://schemas.microsoft.com/office/drawing/2016/5/11/chartex" xmlns:cx6="http://schemas.microsoft.com/office/drawing/2016/5/12/chartex" xmlns:cx7="http://schemas.microsoft.com/office/drawing/2016/5/13/chartex" xmlns:cx8="http://schemas.microsoft.com/office/drawing/2016/5/14/chartex" xmlns:mc="http://schemas.openxmlformats.org/markup-compatibility/2006" xmlns:aink="http://schemas.microsoft.com/office/drawing/2016/ink" xmlns:am3d="http://schemas.microsoft.com/office/drawing/2017/model3d" xmlns:o="urn:schemas-microsoft-com:office:office" xmlns:oel="http://schemas.microsoft.com/office/2019/extlst" xmlns:r="http://schemas.openxmlformats.org/officeDocument/2006/relationships" xmlns:m="http://schemas.openxmlformats.org/officeDocument/2006/math" xmlns:v="urn:schemas-microsoft-com:vml" xmlns:wp14="http://schemas.microsoft.com/office/word/2010/wordprocessingDrawing" xmlns:wp="http://schemas.openxmlformats.org/drawingml/2006/wordprocessingDrawing" xmlns:w10="urn:schemas-microsoft-com:office:word" xmlns:w="http://schemas.openxmlformats.org/wordprocessingml/2006/main" xmlns:w14="http://schemas.microsoft.com/office/word/2010/wordml" xmlns:w15="http://schemas.microsoft.com/office/word/2012/wordml" xmlns:w16cex="http://schemas.microsoft.com/office/word/2018/wordml/cex" xmlns:w16cid="http://schemas.microsoft.com/office/word/2016/wordml/cid" xmlns:w16="http://schemas.microsoft.com/office/word/2018/wordml" xmlns:w16du="http://schemas.microsoft.com/office/word/2023/wordml/word16du" xmlns:w16sdtdh="http://schemas.microsoft.com/office/word/2020/wordml/sdtdatahash" xmlns:w16se="http://schemas.microsoft.com/office/word/2015/wordml/symex" xmlns:wpg="http://schemas.microsoft.com/office/word/2010/wordprocessingGroup" xmlns:wpi="http://schemas.microsoft.com/office/word/2010/wordprocessingInk" xmlns:wne="http://schemas.microsoft.com/office/word/2006/wordml" xmlns:wps="http://schemas.microsoft.com/office/word/2010/wordprocessingShape" mc:Ignorable="w14 w15 w16se w16cid w16 w16cex w16sdtdh wp14">
   <w:abstractNum w:abstractNumId="0" w15:restartNumberingAfterBreak="0">
     <w:nsid w:val="05123D23"/>
     <w:multiLevelType w:val="hybridMultilevel"/>
@@ -1422,14 +1250,14 @@
       </w:rPr>
     </w:lvl>
   </w:abstractNum>
-  <w:num w:numId="1">
+  <w:num w:numId="1" w16cid:durableId="776365532">
     <w:abstractNumId w:val="0"/>
   </w:num>
 </w:numbering>
 </file>
 
 <file path=word/styles.xml><?xml version="1.0" encoding="utf-8"?>
-<w:styles xmlns:mc="http://schemas.openxmlformats.org/markup-compatibility/2006" xmlns:r="http://schemas.openxmlformats.org/officeDocument/2006/relationships" xmlns:w="http://schemas.openxmlformats.org/wordprocessingml/2006/main" xmlns:w14="http://schemas.microsoft.com/office/word/2010/wordml" xmlns:w15="http://schemas.microsoft.com/office/word/2012/wordml" xmlns:w16cex="http://schemas.microsoft.com/office/word/2018/wordml/cex" xmlns:w16cid="http://schemas.microsoft.com/office/word/2016/wordml/cid" xmlns:w16="http://schemas.microsoft.com/office/word/2018/wordml" xmlns:w16se="http://schemas.microsoft.com/office/word/2015/wordml/symex" mc:Ignorable="w14 w15 w16se w16cid w16 w16cex">
+<w:styles xmlns:mc="http://schemas.openxmlformats.org/markup-compatibility/2006" xmlns:r="http://schemas.openxmlformats.org/officeDocument/2006/relationships" xmlns:w="http://schemas.openxmlformats.org/wordprocessingml/2006/main" xmlns:w14="http://schemas.microsoft.com/office/word/2010/wordml" xmlns:w15="http://schemas.microsoft.com/office/word/2012/wordml" xmlns:w16cex="http://schemas.microsoft.com/office/word/2018/wordml/cex" xmlns:w16cid="http://schemas.microsoft.com/office/word/2016/wordml/cid" xmlns:w16="http://schemas.microsoft.com/office/word/2018/wordml" xmlns:w16sdtdh="http://schemas.microsoft.com/office/word/2020/wordml/sdtdatahash" xmlns:w16se="http://schemas.microsoft.com/office/word/2015/wordml/symex" mc:Ignorable="w14 w15 w16se w16cid w16 w16cex w16sdtdh">
   <w:docDefaults>
     <w:rPrDefault>
       <w:rPr>

</xml_diff>